<commit_message>
added fr and it
</commit_message>
<xml_diff>
--- a/assets/images/vaccine_cards/francais/210214_vaccines_cards.docx
+++ b/assets/images/vaccine_cards/francais/210214_vaccines_cards.docx
@@ -7,30 +7,210 @@
         <w:rPr>
           <w:b/>
           <w:bCs/>
+          <w:lang w:val="fr-FR"/>
         </w:rPr>
       </w:pPr>
       <w:r>
         <w:rPr>
           <w:b/>
           <w:bCs/>
-        </w:rPr>
-        <w:t>Encapsulated mRNA Vaccine</w:t>
-      </w:r>
-    </w:p>
-    <w:p>
-      <w:r>
-        <w:t xml:space="preserve">Vaccine – Human cell – </w:t>
-      </w:r>
-      <w:r>
-        <w:t xml:space="preserve">RNA - </w:t>
-      </w:r>
-      <w:r>
-        <w:t>Spike – Immune response – body cell expresses the vaccine</w:t>
-      </w:r>
-    </w:p>
-    <w:p>
-      <w:r>
-        <w:t>mRNA encoding for the Spike protein is protected in a lipid nanoparticle (like soap bubble). Once absorbed, the cell expresses the Spike protein resulting in an immune response.</w:t>
+          <w:lang w:val="fr-FR"/>
+        </w:rPr>
+        <w:t>Vaccin</w:t>
+      </w:r>
+      <w:r>
+        <w:rPr>
+          <w:b/>
+          <w:bCs/>
+          <w:lang w:val="fr-FR"/>
+        </w:rPr>
+        <w:t xml:space="preserve"> à ARN</w:t>
+      </w:r>
+    </w:p>
+    <w:p>
+      <w:pPr>
+        <w:rPr>
+          <w:lang w:val="fr-FR"/>
+        </w:rPr>
+      </w:pPr>
+      <w:r>
+        <w:rPr>
+          <w:lang w:val="fr-FR"/>
+        </w:rPr>
+        <w:t xml:space="preserve"> </w:t>
+      </w:r>
+      <w:r>
+        <w:rPr>
+          <w:lang w:val="fr-FR"/>
+        </w:rPr>
+        <w:t>Vaccin –</w:t>
+      </w:r>
+      <w:r>
+        <w:rPr>
+          <w:lang w:val="fr-FR"/>
+        </w:rPr>
+        <w:t xml:space="preserve"> C</w:t>
+      </w:r>
+      <w:r>
+        <w:rPr>
+          <w:lang w:val="fr-FR"/>
+        </w:rPr>
+        <w:t>ell</w:t>
+      </w:r>
+      <w:r>
+        <w:rPr>
+          <w:lang w:val="fr-FR"/>
+        </w:rPr>
+        <w:t>ule humaine</w:t>
+      </w:r>
+      <w:r>
+        <w:rPr>
+          <w:lang w:val="fr-FR"/>
+        </w:rPr>
+        <w:t xml:space="preserve"> – </w:t>
+      </w:r>
+      <w:r>
+        <w:rPr>
+          <w:lang w:val="fr-FR"/>
+        </w:rPr>
+        <w:t>ARN</w:t>
+      </w:r>
+      <w:r>
+        <w:rPr>
+          <w:lang w:val="fr-FR"/>
+        </w:rPr>
+        <w:t xml:space="preserve"> </w:t>
+      </w:r>
+      <w:r>
+        <w:rPr>
+          <w:lang w:val="fr-FR"/>
+        </w:rPr>
+        <w:t>–</w:t>
+      </w:r>
+      <w:r>
+        <w:rPr>
+          <w:lang w:val="fr-FR"/>
+        </w:rPr>
+        <w:t xml:space="preserve"> </w:t>
+      </w:r>
+      <w:r>
+        <w:rPr>
+          <w:lang w:val="fr-FR"/>
+        </w:rPr>
+        <w:t xml:space="preserve">Protéine de </w:t>
+      </w:r>
+      <w:r>
+        <w:rPr>
+          <w:lang w:val="fr-FR"/>
+        </w:rPr>
+        <w:t>Spicule</w:t>
+      </w:r>
+      <w:r>
+        <w:rPr>
+          <w:lang w:val="fr-FR"/>
+        </w:rPr>
+        <w:t xml:space="preserve"> –</w:t>
+      </w:r>
+      <w:r>
+        <w:rPr>
+          <w:lang w:val="fr-FR"/>
+        </w:rPr>
+        <w:t>Ré</w:t>
+      </w:r>
+      <w:r>
+        <w:rPr>
+          <w:lang w:val="fr-FR"/>
+        </w:rPr>
+        <w:t xml:space="preserve">ponse </w:t>
+      </w:r>
+      <w:r>
+        <w:rPr>
+          <w:lang w:val="fr-FR"/>
+        </w:rPr>
+        <w:t>immunitaire</w:t>
+      </w:r>
+      <w:r>
+        <w:rPr>
+          <w:lang w:val="fr-FR"/>
+        </w:rPr>
+        <w:t xml:space="preserve">– </w:t>
+      </w:r>
+      <w:r>
+        <w:rPr>
+          <w:lang w:val="fr-FR"/>
+        </w:rPr>
+        <w:t xml:space="preserve">La cellule exprime la protéine </w:t>
+      </w:r>
+      <w:r>
+        <w:rPr>
+          <w:lang w:val="fr-FR"/>
+        </w:rPr>
+        <w:t>de spicule</w:t>
+      </w:r>
+    </w:p>
+    <w:p>
+      <w:pPr>
+        <w:rPr>
+          <w:lang w:val="fr-FR"/>
+        </w:rPr>
+      </w:pPr>
+      <w:r>
+        <w:rPr>
+          <w:lang w:val="fr-FR"/>
+        </w:rPr>
+        <w:t xml:space="preserve">L’ARN codant pour la protéine </w:t>
+      </w:r>
+      <w:r>
+        <w:rPr>
+          <w:lang w:val="fr-FR"/>
+        </w:rPr>
+        <w:t>de spicule</w:t>
+      </w:r>
+      <w:r>
+        <w:rPr>
+          <w:lang w:val="fr-FR"/>
+        </w:rPr>
+        <w:t xml:space="preserve"> est protégé dans une particule lipidique (comme </w:t>
+      </w:r>
+      <w:proofErr w:type="gramStart"/>
+      <w:r>
+        <w:rPr>
+          <w:lang w:val="fr-FR"/>
+        </w:rPr>
+        <w:t>un bulle</w:t>
+      </w:r>
+      <w:proofErr w:type="gramEnd"/>
+      <w:r>
+        <w:rPr>
+          <w:lang w:val="fr-FR"/>
+        </w:rPr>
+        <w:t xml:space="preserve"> de savon). Une fois absorbé, la cellule exprime la protéine </w:t>
+      </w:r>
+      <w:r>
+        <w:rPr>
+          <w:lang w:val="fr-FR"/>
+        </w:rPr>
+        <w:t>de spicule</w:t>
+      </w:r>
+      <w:r>
+        <w:rPr>
+          <w:lang w:val="fr-FR"/>
+        </w:rPr>
+        <w:t xml:space="preserve"> ce qui about </w:t>
+      </w:r>
+      <w:proofErr w:type="spellStart"/>
+      <w:r>
+        <w:rPr>
+          <w:lang w:val="fr-FR"/>
+        </w:rPr>
+        <w:t>it</w:t>
+      </w:r>
+      <w:proofErr w:type="spellEnd"/>
+      <w:r>
+        <w:rPr>
+          <w:lang w:val="fr-FR"/>
+        </w:rPr>
+        <w:t xml:space="preserve"> à une réponse immunitaire</w:t>
       </w:r>
     </w:p>
     <w:p>
@@ -40,24 +220,54 @@
           <w:ilvl w:val="0"/>
           <w:numId w:val="1"/>
         </w:numPr>
-      </w:pPr>
-      <w:proofErr w:type="gramStart"/>
-      <w:r>
-        <w:t>Efficacy :</w:t>
-      </w:r>
-      <w:proofErr w:type="gramEnd"/>
-      <w:r>
-        <w:t xml:space="preserve"> </w:t>
-      </w:r>
-      <w:r>
-        <w:t>original</w:t>
-      </w:r>
-      <w:r>
-        <w:t xml:space="preserve"> strain / </w:t>
-      </w:r>
-      <w:r>
-        <w:t>B1.351 “SA” strain</w:t>
-      </w:r>
+        <w:rPr>
+          <w:lang w:val="fr-FR"/>
+        </w:rPr>
+      </w:pPr>
+      <w:r>
+        <w:rPr>
+          <w:lang w:val="fr-FR"/>
+        </w:rPr>
+        <w:t>Efficac</w:t>
+      </w:r>
+      <w:r>
+        <w:rPr>
+          <w:lang w:val="fr-FR"/>
+        </w:rPr>
+        <w:t>ité</w:t>
+      </w:r>
+      <w:r>
+        <w:rPr>
+          <w:lang w:val="fr-FR"/>
+        </w:rPr>
+        <w:t xml:space="preserve"> : </w:t>
+      </w:r>
+      <w:r>
+        <w:rPr>
+          <w:lang w:val="fr-FR"/>
+        </w:rPr>
+        <w:t>Souche “originale”</w:t>
+      </w:r>
+      <w:r>
+        <w:rPr>
+          <w:lang w:val="fr-FR"/>
+        </w:rPr>
+        <w:t xml:space="preserve"> / B1.351 “</w:t>
+      </w:r>
+      <w:proofErr w:type="spellStart"/>
+      <w:r>
+        <w:rPr>
+          <w:lang w:val="fr-FR"/>
+        </w:rPr>
+        <w:t>SA”</w:t>
+      </w:r>
+      <w:r>
+        <w:rPr>
+          <w:lang w:val="fr-FR"/>
+        </w:rPr>
+        <w:t>variant</w:t>
+      </w:r>
+      <w:proofErr w:type="spellEnd"/>
     </w:p>
     <w:p>
       <w:pPr>
@@ -66,14 +276,33 @@
           <w:ilvl w:val="0"/>
           <w:numId w:val="1"/>
         </w:numPr>
-      </w:pPr>
-      <w:proofErr w:type="gramStart"/>
-      <w:r>
-        <w:t>Dosing :</w:t>
-      </w:r>
-      <w:proofErr w:type="gramEnd"/>
-      <w:r>
-        <w:t xml:space="preserve"> 0.5mL – 2 doses – 28 days apart</w:t>
+        <w:rPr>
+          <w:lang w:val="fr-FR"/>
+        </w:rPr>
+      </w:pPr>
+      <w:r>
+        <w:rPr>
+          <w:lang w:val="fr-FR"/>
+        </w:rPr>
+        <w:t>Dosage</w:t>
+      </w:r>
+      <w:r>
+        <w:rPr>
+          <w:lang w:val="fr-FR"/>
+        </w:rPr>
+        <w:t xml:space="preserve"> : 0.5mL – 2 doses – 28 </w:t>
+      </w:r>
+      <w:r>
+        <w:rPr>
+          <w:lang w:val="fr-FR"/>
+        </w:rPr>
+        <w:t>jours</w:t>
+      </w:r>
+      <w:r>
+        <w:rPr>
+          <w:lang w:val="fr-FR"/>
+        </w:rPr>
+        <w:t xml:space="preserve"> d'intervalle</w:t>
       </w:r>
     </w:p>
     <w:p>
@@ -83,62 +312,201 @@
           <w:ilvl w:val="0"/>
           <w:numId w:val="1"/>
         </w:numPr>
-      </w:pPr>
-      <w:r>
-        <w:t>Storage – 6 months / 30 days</w:t>
-      </w:r>
-    </w:p>
-    <w:p/>
+        <w:rPr>
+          <w:lang w:val="fr-FR"/>
+        </w:rPr>
+      </w:pPr>
+      <w:r>
+        <w:rPr>
+          <w:lang w:val="fr-FR"/>
+        </w:rPr>
+        <w:t>Conservation</w:t>
+      </w:r>
+      <w:r>
+        <w:rPr>
+          <w:lang w:val="fr-FR"/>
+        </w:rPr>
+        <w:t xml:space="preserve"> – 6 </w:t>
+      </w:r>
+      <w:r>
+        <w:rPr>
+          <w:lang w:val="fr-FR"/>
+        </w:rPr>
+        <w:t>mois</w:t>
+      </w:r>
+      <w:r>
+        <w:rPr>
+          <w:lang w:val="fr-FR"/>
+        </w:rPr>
+        <w:t xml:space="preserve"> / 30 </w:t>
+      </w:r>
+      <w:r>
+        <w:rPr>
+          <w:lang w:val="fr-FR"/>
+        </w:rPr>
+        <w:t>jours</w:t>
+      </w:r>
+    </w:p>
+    <w:p>
+      <w:pPr>
+        <w:rPr>
+          <w:lang w:val="fr-FR"/>
+        </w:rPr>
+      </w:pPr>
+    </w:p>
+    <w:p>
+      <w:pPr>
+        <w:rPr>
+          <w:lang w:val="fr-FR"/>
+        </w:rPr>
+      </w:pPr>
+    </w:p>
     <w:p>
       <w:pPr>
         <w:rPr>
           <w:b/>
           <w:bCs/>
+          <w:lang w:val="fr-FR"/>
         </w:rPr>
       </w:pPr>
       <w:r>
         <w:rPr>
           <w:b/>
           <w:bCs/>
-        </w:rPr>
-        <w:t>Viral Vector Vaccine</w:t>
-      </w:r>
-    </w:p>
-    <w:p>
-      <w:r>
-        <w:t>vaccine (Adenovirus</w:t>
-      </w:r>
-      <w:r>
-        <w:t>) – Human cell – DNA - Spike – Immune response – body cell expresses the vaccine</w:t>
-      </w:r>
-    </w:p>
-    <w:p>
-      <w:r>
+          <w:lang w:val="fr-FR"/>
+        </w:rPr>
+        <w:t>V</w:t>
+      </w:r>
+      <w:r>
+        <w:rPr>
+          <w:b/>
+          <w:bCs/>
+          <w:lang w:val="fr-FR"/>
+        </w:rPr>
+        <w:t xml:space="preserve">accin à vecteur viral </w:t>
+      </w:r>
+    </w:p>
+    <w:p>
+      <w:pPr>
+        <w:rPr>
+          <w:lang w:val="fr-FR"/>
+        </w:rPr>
+      </w:pPr>
+      <w:r>
+        <w:rPr>
+          <w:lang w:val="fr-FR"/>
+        </w:rPr>
+        <w:t>Vaccin – Cellule humaine – ARNm – Spike (Spicule) –Réponse immunitaire– La cellule exprime la protéine Spike</w:t>
+      </w:r>
+      <w:r>
+        <w:rPr>
+          <w:lang w:val="fr-FR"/>
+        </w:rPr>
+        <w:t xml:space="preserve"> </w:t>
+      </w:r>
+    </w:p>
+    <w:p>
+      <w:pPr>
+        <w:rPr>
+          <w:lang w:val="fr-FR"/>
+        </w:rPr>
+      </w:pPr>
+      <w:r>
+        <w:rPr>
+          <w:lang w:val="fr-FR"/>
+        </w:rPr>
         <w:t>1</w:t>
       </w:r>
       <w:r>
         <w:rPr>
           <w:vertAlign w:val="superscript"/>
+          <w:lang w:val="fr-FR"/>
         </w:rPr>
         <w:t>st</w:t>
       </w:r>
       <w:r>
+        <w:rPr>
+          <w:lang w:val="fr-FR"/>
+        </w:rPr>
         <w:t xml:space="preserve"> dose / 2</w:t>
       </w:r>
       <w:r>
         <w:rPr>
           <w:vertAlign w:val="superscript"/>
+          <w:lang w:val="fr-FR"/>
         </w:rPr>
         <w:t>nd</w:t>
       </w:r>
       <w:r>
+        <w:rPr>
+          <w:lang w:val="fr-FR"/>
+        </w:rPr>
         <w:t xml:space="preserve"> dose</w:t>
       </w:r>
     </w:p>
     <w:p>
-      <w:r>
-        <w:t>dsDNA encoding for the Spike protein is protected in a safe virus. The infected cell expresses the Spike protein which leads to an immune response.</w:t>
-      </w:r>
+      <w:pPr>
+        <w:rPr>
+          <w:lang w:val="fr-FR"/>
+        </w:rPr>
+      </w:pPr>
+      <w:r>
+        <w:rPr>
+          <w:lang w:val="fr-FR"/>
+        </w:rPr>
+        <w:t xml:space="preserve">L’AND </w:t>
+      </w:r>
+      <w:r>
+        <w:rPr>
+          <w:lang w:val="fr-FR"/>
+        </w:rPr>
+        <w:t xml:space="preserve">codant pour la protéine Spike est protégé dans </w:t>
+      </w:r>
+      <w:r>
+        <w:rPr>
+          <w:lang w:val="fr-FR"/>
+        </w:rPr>
+        <w:t>un virus inoffensif</w:t>
+      </w:r>
+      <w:r>
+        <w:rPr>
+          <w:lang w:val="fr-FR"/>
+        </w:rPr>
+        <w:t xml:space="preserve">. Une fois </w:t>
+      </w:r>
+      <w:r>
+        <w:rPr>
+          <w:lang w:val="fr-FR"/>
+        </w:rPr>
+        <w:t>injectée</w:t>
+      </w:r>
+      <w:r>
+        <w:rPr>
+          <w:lang w:val="fr-FR"/>
+        </w:rPr>
+        <w:t xml:space="preserve">, la cellule exprime la protéine Spike ce qui about </w:t>
+      </w:r>
+      <w:proofErr w:type="spellStart"/>
+      <w:r>
+        <w:rPr>
+          <w:lang w:val="fr-FR"/>
+        </w:rPr>
+        <w:t>it</w:t>
+      </w:r>
+      <w:proofErr w:type="spellEnd"/>
+      <w:r>
+        <w:rPr>
+          <w:lang w:val="fr-FR"/>
+        </w:rPr>
+        <w:t xml:space="preserve"> à une réponse immunitaire</w:t>
+      </w:r>
+    </w:p>
+    <w:p>
+      <w:pPr>
+        <w:rPr>
+          <w:lang w:val="fr-FR"/>
+        </w:rPr>
+      </w:pPr>
     </w:p>
     <w:p>
       <w:pPr>
@@ -147,18 +515,24 @@
           <w:ilvl w:val="0"/>
           <w:numId w:val="1"/>
         </w:numPr>
-      </w:pPr>
-      <w:proofErr w:type="gramStart"/>
-      <w:r>
-        <w:t>Efficacy :</w:t>
-      </w:r>
-      <w:proofErr w:type="gramEnd"/>
-      <w:r>
-        <w:t xml:space="preserve"> UK strain / </w:t>
-      </w:r>
-      <w:r>
-        <w:t>B1.351 “SA” strain</w:t>
-      </w:r>
+        <w:rPr>
+          <w:lang w:val="fr-FR"/>
+        </w:rPr>
+      </w:pPr>
+      <w:r>
+        <w:rPr>
+          <w:lang w:val="fr-FR"/>
+        </w:rPr>
+        <w:t>Efficacité : Souche “originale” / B1.351 “</w:t>
+      </w:r>
+      <w:proofErr w:type="spellStart"/>
+      <w:r>
+        <w:rPr>
+          <w:lang w:val="fr-FR"/>
+        </w:rPr>
+        <w:t>SA”variant</w:t>
+      </w:r>
+      <w:proofErr w:type="spellEnd"/>
     </w:p>
     <w:p>
       <w:pPr>
@@ -167,14 +541,15 @@
           <w:ilvl w:val="0"/>
           <w:numId w:val="1"/>
         </w:numPr>
-      </w:pPr>
-      <w:proofErr w:type="gramStart"/>
-      <w:r>
-        <w:t>Dosing :</w:t>
-      </w:r>
-      <w:proofErr w:type="gramEnd"/>
-      <w:r>
-        <w:t xml:space="preserve"> 0.5mL – 2 doses – 28 days apart</w:t>
+        <w:rPr>
+          <w:lang w:val="fr-FR"/>
+        </w:rPr>
+      </w:pPr>
+      <w:r>
+        <w:rPr>
+          <w:lang w:val="fr-FR"/>
+        </w:rPr>
+        <w:t>Dosage : 0.5mL – 2 doses – 28 jours d'intervalle</w:t>
       </w:r>
     </w:p>
     <w:p>
@@ -184,174 +559,204 @@
           <w:ilvl w:val="0"/>
           <w:numId w:val="1"/>
         </w:numPr>
-      </w:pPr>
-      <w:r>
-        <w:t>Storage – months / years</w:t>
-      </w:r>
-    </w:p>
-    <w:p/>
+        <w:rPr>
+          <w:lang w:val="fr-FR"/>
+        </w:rPr>
+      </w:pPr>
+      <w:r>
+        <w:rPr>
+          <w:lang w:val="fr-FR"/>
+        </w:rPr>
+        <w:t>Conservation – 6 mois / 30 jours</w:t>
+      </w:r>
+    </w:p>
+    <w:p>
+      <w:pPr>
+        <w:rPr>
+          <w:lang w:val="fr-FR"/>
+        </w:rPr>
+      </w:pPr>
+    </w:p>
     <w:p>
       <w:pPr>
         <w:rPr>
           <w:b/>
           <w:bCs/>
+          <w:lang w:val="fr-FR"/>
         </w:rPr>
       </w:pPr>
       <w:r>
         <w:rPr>
           <w:b/>
           <w:bCs/>
-        </w:rPr>
-        <w:t>Virus-like Particle Vaccine</w:t>
-      </w:r>
-    </w:p>
-    <w:p>
-      <w:r>
-        <w:t>Nanoparticles coated with Spike proteins</w:t>
-      </w:r>
-    </w:p>
-    <w:p>
-      <w:r>
-        <w:t>Nanoparticles are coated with synthetic spike proteins. An additional element called adjuvant is added which allows to boost the immune reaction.</w:t>
-      </w:r>
-    </w:p>
-    <w:p>
-      <w:pPr>
-        <w:pStyle w:val="ListParagraph"/>
-        <w:numPr>
-          <w:ilvl w:val="0"/>
-          <w:numId w:val="1"/>
-        </w:numPr>
-      </w:pPr>
-      <w:proofErr w:type="gramStart"/>
-      <w:r>
-        <w:t>Efficacy :</w:t>
-      </w:r>
-      <w:proofErr w:type="gramEnd"/>
-      <w:r>
-        <w:t xml:space="preserve"> UK strain / </w:t>
-      </w:r>
-      <w:r>
-        <w:t>B1.351 “SA” strain</w:t>
-      </w:r>
-    </w:p>
-    <w:p>
-      <w:pPr>
-        <w:pStyle w:val="ListParagraph"/>
-        <w:numPr>
-          <w:ilvl w:val="0"/>
-          <w:numId w:val="1"/>
-        </w:numPr>
-      </w:pPr>
-      <w:proofErr w:type="gramStart"/>
-      <w:r>
-        <w:t>Dosing :</w:t>
-      </w:r>
-      <w:proofErr w:type="gramEnd"/>
-      <w:r>
-        <w:t xml:space="preserve"> 0.5mL – 2 doses – 21 days apart</w:t>
-      </w:r>
-    </w:p>
-    <w:p>
-      <w:pPr>
-        <w:pStyle w:val="ListParagraph"/>
-        <w:numPr>
-          <w:ilvl w:val="0"/>
-          <w:numId w:val="1"/>
-        </w:numPr>
-      </w:pPr>
-      <w:r>
-        <w:t>Storage – months / years</w:t>
-      </w:r>
-    </w:p>
-    <w:p/>
-    <w:p>
-      <w:pPr>
+          <w:lang w:val="fr-FR"/>
+        </w:rPr>
+        <w:t xml:space="preserve">Les vaccins à particules </w:t>
+      </w:r>
+      <w:proofErr w:type="spellStart"/>
+      <w:r>
         <w:rPr>
           <w:b/>
           <w:bCs/>
-        </w:rPr>
-      </w:pPr>
-      <w:r>
+          <w:lang w:val="fr-FR"/>
+        </w:rPr>
+        <w:t>pseudovirales</w:t>
+      </w:r>
+      <w:proofErr w:type="spellEnd"/>
+    </w:p>
+    <w:p>
+      <w:pPr>
+        <w:rPr>
+          <w:lang w:val="fr-FR"/>
+        </w:rPr>
+      </w:pPr>
+      <w:r>
+        <w:rPr>
+          <w:lang w:val="fr-FR"/>
+        </w:rPr>
+        <w:t>Nanopartic</w:t>
+      </w:r>
+      <w:r>
+        <w:rPr>
+          <w:lang w:val="fr-FR"/>
+        </w:rPr>
+        <w:t>u</w:t>
+      </w:r>
+      <w:r>
+        <w:rPr>
+          <w:lang w:val="fr-FR"/>
+        </w:rPr>
+        <w:t xml:space="preserve">les </w:t>
+      </w:r>
+      <w:r>
+        <w:rPr>
+          <w:lang w:val="fr-FR"/>
+        </w:rPr>
+        <w:t xml:space="preserve">recouvertes par des </w:t>
+      </w:r>
+      <w:proofErr w:type="spellStart"/>
+      <w:r>
+        <w:rPr>
+          <w:lang w:val="fr-FR"/>
+        </w:rPr>
+        <w:t>proteins</w:t>
+      </w:r>
+      <w:proofErr w:type="spellEnd"/>
+      <w:r>
+        <w:rPr>
+          <w:lang w:val="fr-FR"/>
+        </w:rPr>
+        <w:t xml:space="preserve"> de spicule. Un élément additionnel, appelé un adjuvant, est aussi injecté afin de booster la réaction immunitaire.</w:t>
+      </w:r>
+    </w:p>
+    <w:p>
+      <w:pPr>
+        <w:rPr>
+          <w:lang w:val="fr-FR"/>
+        </w:rPr>
+      </w:pPr>
+    </w:p>
+    <w:p>
+      <w:pPr>
         <w:rPr>
           <w:b/>
           <w:bCs/>
-        </w:rPr>
-        <w:t>Inactivated Virus Vaccine</w:t>
-      </w:r>
-    </w:p>
-    <w:p>
-      <w:r>
-        <w:t>Inactivated coronavirus</w:t>
-      </w:r>
-    </w:p>
-    <w:p>
-      <w:r>
-        <w:t>SARS-CoV2 is chemically inactivated (with a chemical called beta-</w:t>
-      </w:r>
+          <w:lang w:val="fr-FR"/>
+        </w:rPr>
+      </w:pPr>
+      <w:r>
+        <w:rPr>
+          <w:b/>
+          <w:bCs/>
+          <w:lang w:val="fr-FR"/>
+        </w:rPr>
+        <w:t>Vaccin à virus inactivé</w:t>
+      </w:r>
+    </w:p>
+    <w:p>
+      <w:pPr>
+        <w:rPr>
+          <w:lang w:val="fr-FR"/>
+        </w:rPr>
+      </w:pPr>
+      <w:r>
+        <w:rPr>
+          <w:lang w:val="fr-FR"/>
+        </w:rPr>
+        <w:t>Le virus SARS-CoV2 est chimiquement inactivé</w:t>
+      </w:r>
+      <w:r>
+        <w:rPr>
+          <w:lang w:val="fr-FR"/>
+        </w:rPr>
+        <w:t xml:space="preserve"> ou tué</w:t>
+      </w:r>
+      <w:r>
+        <w:rPr>
+          <w:lang w:val="fr-FR"/>
+        </w:rPr>
+        <w:t xml:space="preserve"> grâce à un </w:t>
+      </w:r>
+      <w:r>
+        <w:rPr>
+          <w:lang w:val="fr-FR"/>
+        </w:rPr>
+        <w:t>agent</w:t>
+      </w:r>
+      <w:r>
+        <w:rPr>
+          <w:lang w:val="fr-FR"/>
+        </w:rPr>
+        <w:t xml:space="preserve"> appelé </w:t>
+      </w:r>
+      <w:r>
+        <w:rPr>
+          <w:lang w:val="fr-FR"/>
+        </w:rPr>
+        <w:t>beta-</w:t>
+      </w:r>
+      <w:proofErr w:type="spellStart"/>
       <w:proofErr w:type="gramStart"/>
       <w:r>
-        <w:t>propiolactone  )</w:t>
+        <w:rPr>
+          <w:lang w:val="fr-FR"/>
+        </w:rPr>
+        <w:t>propiolactone</w:t>
+      </w:r>
+      <w:proofErr w:type="spellEnd"/>
+      <w:r>
+        <w:rPr>
+          <w:lang w:val="fr-FR"/>
+        </w:rPr>
+        <w:t xml:space="preserve">  </w:t>
+      </w:r>
+      <w:r>
+        <w:rPr>
+          <w:lang w:val="fr-FR"/>
+        </w:rPr>
+        <w:t>)</w:t>
       </w:r>
       <w:proofErr w:type="gramEnd"/>
       <w:r>
-        <w:t xml:space="preserve"> so it cannot replicate but all the proteins remain intact.</w:t>
-      </w:r>
-    </w:p>
-    <w:p>
-      <w:pPr>
-        <w:pStyle w:val="ListParagraph"/>
-        <w:numPr>
-          <w:ilvl w:val="0"/>
-          <w:numId w:val="1"/>
-        </w:numPr>
-      </w:pPr>
-      <w:proofErr w:type="gramStart"/>
-      <w:r>
-        <w:t>Efficacy :</w:t>
-      </w:r>
-      <w:proofErr w:type="gramEnd"/>
-      <w:r>
-        <w:t xml:space="preserve"> UK strain / </w:t>
-      </w:r>
-      <w:r>
-        <w:t>B1.351 “SA” strain</w:t>
-      </w:r>
-    </w:p>
-    <w:p>
-      <w:pPr>
-        <w:pStyle w:val="ListParagraph"/>
-        <w:numPr>
-          <w:ilvl w:val="0"/>
-          <w:numId w:val="1"/>
-        </w:numPr>
-      </w:pPr>
-      <w:proofErr w:type="gramStart"/>
-      <w:r>
-        <w:t>Dosing :</w:t>
-      </w:r>
-      <w:proofErr w:type="gramEnd"/>
-      <w:r>
-        <w:t xml:space="preserve"> 0.5mL – 2 doses – 3. weeks apart</w:t>
-      </w:r>
-    </w:p>
-    <w:p>
-      <w:pPr>
-        <w:pStyle w:val="ListParagraph"/>
-        <w:numPr>
-          <w:ilvl w:val="0"/>
-          <w:numId w:val="1"/>
-        </w:numPr>
-      </w:pPr>
-      <w:r>
-        <w:t>Storage –</w:t>
-      </w:r>
-    </w:p>
-    <w:p/>
-    <w:p>
-      <w:r>
-        <w:t>Last Updated on xxx</w:t>
-      </w:r>
+        <w:rPr>
+          <w:lang w:val="fr-FR"/>
+        </w:rPr>
+        <w:t>. Le virus ne peut plus répliquer mais ses protéines restent intactes</w:t>
+      </w:r>
+    </w:p>
+    <w:p>
+      <w:pPr>
+        <w:rPr>
+          <w:lang w:val="fr-FR"/>
+        </w:rPr>
+      </w:pPr>
+    </w:p>
+    <w:p>
+      <w:pPr>
+        <w:rPr>
+          <w:lang w:val="fr-FR"/>
+        </w:rPr>
+      </w:pPr>
     </w:p>
     <w:sectPr>
       <w:pgSz w:w="11900" w:h="16840"/>

</xml_diff>